<commit_message>
minor update to CV
</commit_message>
<xml_diff>
--- a/server/documents/Aidan Byrne CV.docx
+++ b/server/documents/Aidan Byrne CV.docx
@@ -43,23 +43,7 @@
             <w:sz w:val="24"/>
             <w:szCs w:val="28"/>
           </w:rPr>
-          <w:t>https://aidanb</w:t>
-        </w:r>
-        <w:r>
-          <w:rPr>
-            <w:rStyle w:val="Hyperlink"/>
-            <w:sz w:val="24"/>
-            <w:szCs w:val="28"/>
-          </w:rPr>
-          <w:t>y</w:t>
-        </w:r>
-        <w:r>
-          <w:rPr>
-            <w:rStyle w:val="Hyperlink"/>
-            <w:sz w:val="24"/>
-            <w:szCs w:val="28"/>
-          </w:rPr>
-          <w:t>rne.tech</w:t>
+          <w:t>https://aidanbyrne.tech</w:t>
         </w:r>
       </w:hyperlink>
     </w:p>
@@ -323,53 +307,59 @@
       <w:pPr>
         <w:spacing w:after="0"/>
         <w:rPr>
-          <w:sz w:val="24"/>
-          <w:szCs w:val="28"/>
-        </w:rPr>
-      </w:pPr>
-      <w:r>
-        <w:rPr>
-          <w:sz w:val="24"/>
-          <w:szCs w:val="28"/>
-        </w:rPr>
-        <w:t>Worked in a small team with a senior developer &amp; designer build a large-scale CRM with a VueJS front end and a PHP Lumen microservice back end.</w:t>
-      </w:r>
-    </w:p>
-    <w:p>
-      <w:pPr>
-        <w:spacing w:after="0"/>
-        <w:rPr>
-          <w:sz w:val="8"/>
-          <w:szCs w:val="10"/>
-        </w:rPr>
-      </w:pPr>
-    </w:p>
-    <w:p>
-      <w:pPr>
-        <w:spacing w:after="0"/>
-        <w:rPr>
-          <w:sz w:val="24"/>
-          <w:szCs w:val="28"/>
-        </w:rPr>
-      </w:pPr>
-      <w:r>
-        <w:rPr>
-          <w:sz w:val="24"/>
-          <w:szCs w:val="28"/>
+          <w:szCs w:val="24"/>
+        </w:rPr>
+      </w:pPr>
+      <w:r>
+        <w:rPr>
+          <w:szCs w:val="24"/>
+        </w:rPr>
+        <w:t>Worked in a small team with a senior developer &amp; designer</w:t>
+      </w:r>
+      <w:r>
+        <w:rPr>
+          <w:szCs w:val="24"/>
+        </w:rPr>
+        <w:t xml:space="preserve"> to</w:t>
+      </w:r>
+      <w:r>
+        <w:rPr>
+          <w:szCs w:val="24"/>
+        </w:rPr>
+        <w:t xml:space="preserve"> build a large-scale CRM with a VueJS front end and a PHP Lumen microservice back end.</w:t>
+      </w:r>
+    </w:p>
+    <w:p>
+      <w:pPr>
+        <w:spacing w:after="0"/>
+        <w:rPr>
+          <w:sz w:val="6"/>
+          <w:szCs w:val="8"/>
+        </w:rPr>
+      </w:pPr>
+    </w:p>
+    <w:p>
+      <w:pPr>
+        <w:spacing w:after="0"/>
+        <w:rPr>
+          <w:szCs w:val="24"/>
+        </w:rPr>
+      </w:pPr>
+      <w:r>
+        <w:rPr>
+          <w:szCs w:val="24"/>
         </w:rPr>
         <w:t>Created the user interface from a set of design boards, and interfac</w:t>
       </w:r>
       <w:r>
         <w:rPr>
-          <w:sz w:val="24"/>
-          <w:szCs w:val="28"/>
+          <w:szCs w:val="24"/>
         </w:rPr>
         <w:t>ed</w:t>
       </w:r>
       <w:r>
         <w:rPr>
-          <w:sz w:val="24"/>
-          <w:szCs w:val="28"/>
+          <w:szCs w:val="24"/>
         </w:rPr>
         <w:t xml:space="preserve"> with the API via AXIOS requests.</w:t>
       </w:r>
@@ -378,44 +368,39 @@
       <w:pPr>
         <w:spacing w:after="0"/>
         <w:rPr>
-          <w:sz w:val="8"/>
-          <w:szCs w:val="10"/>
-        </w:rPr>
-      </w:pPr>
-    </w:p>
-    <w:p>
-      <w:pPr>
-        <w:spacing w:after="0"/>
-        <w:rPr>
-          <w:sz w:val="24"/>
-          <w:szCs w:val="28"/>
-        </w:rPr>
-      </w:pPr>
-      <w:r>
-        <w:rPr>
-          <w:sz w:val="24"/>
-          <w:szCs w:val="28"/>
+          <w:sz w:val="6"/>
+          <w:szCs w:val="8"/>
+        </w:rPr>
+      </w:pPr>
+    </w:p>
+    <w:p>
+      <w:pPr>
+        <w:spacing w:after="0"/>
+        <w:rPr>
+          <w:szCs w:val="24"/>
+        </w:rPr>
+      </w:pPr>
+      <w:r>
+        <w:rPr>
+          <w:szCs w:val="24"/>
         </w:rPr>
         <w:t>Contributed towards architectural decisions, including the</w:t>
       </w:r>
       <w:r>
         <w:rPr>
-          <w:sz w:val="24"/>
-          <w:szCs w:val="28"/>
+          <w:szCs w:val="24"/>
         </w:rPr>
         <w:t xml:space="preserve"> d</w:t>
       </w:r>
       <w:r>
         <w:rPr>
-          <w:sz w:val="24"/>
-          <w:szCs w:val="28"/>
+          <w:szCs w:val="24"/>
         </w:rPr>
         <w:t>ecision to</w:t>
       </w:r>
       <w:r>
         <w:rPr>
-          <w:sz w:val="24"/>
-          <w:szCs w:val="28"/>
+          <w:szCs w:val="24"/>
         </w:rPr>
         <w:t xml:space="preserve"> use a WebSocket bastion server acting as a secure single point of access for our microservice’s APIs.</w:t>
       </w:r>
@@ -451,14 +436,12 @@
       <w:pPr>
         <w:spacing w:after="0"/>
         <w:rPr>
-          <w:sz w:val="24"/>
-          <w:szCs w:val="28"/>
-        </w:rPr>
-      </w:pPr>
-      <w:r>
-        <w:rPr>
-          <w:sz w:val="24"/>
-          <w:szCs w:val="28"/>
+          <w:szCs w:val="24"/>
+        </w:rPr>
+      </w:pPr>
+      <w:r>
+        <w:rPr>
+          <w:szCs w:val="24"/>
         </w:rPr>
         <w:t>February 2021 – March 2021</w:t>
       </w:r>
@@ -467,18 +450,16 @@
       <w:pPr>
         <w:spacing w:after="0"/>
         <w:rPr>
-          <w:sz w:val="24"/>
-          <w:szCs w:val="28"/>
+          <w:szCs w:val="24"/>
         </w:rPr>
       </w:pPr>
       <w:hyperlink r:id="rId6" w:history="1">
         <w:r>
           <w:rPr>
             <w:rStyle w:val="Hyperlink"/>
-            <w:sz w:val="24"/>
-            <w:szCs w:val="28"/>
+            <w:szCs w:val="24"/>
           </w:rPr>
-          <w:t>https://piko.kytschi.com</w:t>
+          <w:t>https://leedstechmap.com</w:t>
         </w:r>
       </w:hyperlink>
     </w:p>
@@ -486,23 +467,20 @@
       <w:pPr>
         <w:spacing w:after="0"/>
         <w:rPr>
-          <w:sz w:val="24"/>
-          <w:szCs w:val="28"/>
-        </w:rPr>
-      </w:pPr>
-    </w:p>
-    <w:p>
-      <w:pPr>
-        <w:spacing w:after="0"/>
-        <w:rPr>
-          <w:sz w:val="24"/>
-          <w:szCs w:val="28"/>
-        </w:rPr>
-      </w:pPr>
-      <w:r>
-        <w:rPr>
-          <w:sz w:val="24"/>
-          <w:szCs w:val="28"/>
+          <w:szCs w:val="24"/>
+        </w:rPr>
+      </w:pPr>
+    </w:p>
+    <w:p>
+      <w:pPr>
+        <w:spacing w:after="0"/>
+        <w:rPr>
+          <w:szCs w:val="24"/>
+        </w:rPr>
+      </w:pPr>
+      <w:r>
+        <w:rPr>
+          <w:szCs w:val="24"/>
         </w:rPr>
         <w:t>Created a tech map for a conference in Leeds which shows tech companies in the region and information on each of them.</w:t>
       </w:r>
@@ -511,23 +489,21 @@
       <w:pPr>
         <w:spacing w:after="0"/>
         <w:rPr>
-          <w:sz w:val="8"/>
-          <w:szCs w:val="10"/>
-        </w:rPr>
-      </w:pPr>
-    </w:p>
-    <w:p>
-      <w:pPr>
-        <w:spacing w:after="0"/>
-        <w:rPr>
-          <w:sz w:val="24"/>
-          <w:szCs w:val="28"/>
-        </w:rPr>
-      </w:pPr>
-      <w:r>
-        <w:rPr>
-          <w:sz w:val="24"/>
-          <w:szCs w:val="28"/>
+          <w:sz w:val="6"/>
+          <w:szCs w:val="8"/>
+        </w:rPr>
+      </w:pPr>
+    </w:p>
+    <w:p>
+      <w:pPr>
+        <w:spacing w:after="0"/>
+        <w:rPr>
+          <w:szCs w:val="24"/>
+        </w:rPr>
+      </w:pPr>
+      <w:r>
+        <w:rPr>
+          <w:szCs w:val="24"/>
         </w:rPr>
         <w:t>From a design of the map, took the project through all stages of the SLDC including planning, development, database administration and deployment.</w:t>
       </w:r>
@@ -536,55 +512,49 @@
       <w:pPr>
         <w:spacing w:after="0"/>
         <w:rPr>
-          <w:sz w:val="8"/>
-          <w:szCs w:val="10"/>
-        </w:rPr>
-      </w:pPr>
-    </w:p>
-    <w:p>
-      <w:pPr>
-        <w:spacing w:after="0"/>
-        <w:rPr>
-          <w:sz w:val="24"/>
-          <w:szCs w:val="28"/>
-        </w:rPr>
-      </w:pPr>
-      <w:r>
-        <w:rPr>
-          <w:sz w:val="24"/>
-          <w:szCs w:val="28"/>
+          <w:sz w:val="6"/>
+          <w:szCs w:val="8"/>
+        </w:rPr>
+      </w:pPr>
+    </w:p>
+    <w:p>
+      <w:pPr>
+        <w:spacing w:after="0"/>
+        <w:rPr>
+          <w:szCs w:val="24"/>
+        </w:rPr>
+      </w:pPr>
+      <w:r>
+        <w:rPr>
+          <w:szCs w:val="24"/>
         </w:rPr>
         <w:t xml:space="preserve">Developed with </w:t>
       </w:r>
       <w:proofErr w:type="spellStart"/>
       <w:r>
         <w:rPr>
-          <w:sz w:val="24"/>
-          <w:szCs w:val="28"/>
+          <w:szCs w:val="24"/>
         </w:rPr>
         <w:t>VueJs</w:t>
       </w:r>
       <w:proofErr w:type="spellEnd"/>
       <w:r>
         <w:rPr>
-          <w:sz w:val="24"/>
-          <w:szCs w:val="28"/>
+          <w:szCs w:val="24"/>
         </w:rPr>
         <w:t xml:space="preserve"> and SVG animations on the front end, and a </w:t>
       </w:r>
       <w:proofErr w:type="spellStart"/>
       <w:r>
         <w:rPr>
-          <w:sz w:val="24"/>
-          <w:szCs w:val="28"/>
+          <w:szCs w:val="24"/>
         </w:rPr>
         <w:t>NodeJs</w:t>
       </w:r>
       <w:proofErr w:type="spellEnd"/>
       <w:r>
         <w:rPr>
-          <w:sz w:val="24"/>
-          <w:szCs w:val="28"/>
+          <w:szCs w:val="24"/>
         </w:rPr>
         <w:t xml:space="preserve"> Express server integrating with a MySQL database on the backend.</w:t>
       </w:r>
@@ -597,13 +567,6 @@
           <w:szCs w:val="28"/>
         </w:rPr>
       </w:pPr>
-      <w:r>
-        <w:rPr>
-          <w:sz w:val="24"/>
-          <w:szCs w:val="28"/>
-        </w:rPr>
-        <w:br w:type="page"/>
-      </w:r>
     </w:p>
     <w:p>
       <w:pPr>
@@ -620,7 +583,6 @@
           <w:sz w:val="24"/>
           <w:szCs w:val="28"/>
         </w:rPr>
-        <w:lastRenderedPageBreak/>
         <w:t>Tritility Ltd – Apprentice Software developer</w:t>
       </w:r>
     </w:p>
@@ -653,14 +615,12 @@
       <w:pPr>
         <w:spacing w:after="0"/>
         <w:rPr>
-          <w:sz w:val="24"/>
-          <w:szCs w:val="28"/>
-        </w:rPr>
-      </w:pPr>
-      <w:r>
-        <w:rPr>
-          <w:sz w:val="24"/>
-          <w:szCs w:val="28"/>
+          <w:szCs w:val="24"/>
+        </w:rPr>
+      </w:pPr>
+      <w:r>
+        <w:rPr>
+          <w:szCs w:val="24"/>
         </w:rPr>
         <w:t>Level three apprenticeship at Tritility, maintaining a legacy CRM built in procedural PHP, and porting it over to VueJS-Lumen/Laravel microservices, and then to a VueJS-Laravel monolith as the company decided to change direction.</w:t>
       </w:r>
@@ -669,8 +629,16 @@
       <w:pPr>
         <w:spacing w:after="0"/>
         <w:rPr>
-          <w:sz w:val="8"/>
-          <w:szCs w:val="10"/>
+          <w:szCs w:val="24"/>
+        </w:rPr>
+      </w:pPr>
+    </w:p>
+    <w:p>
+      <w:pPr>
+        <w:spacing w:after="0"/>
+        <w:rPr>
+          <w:sz w:val="6"/>
+          <w:szCs w:val="8"/>
         </w:rPr>
       </w:pPr>
     </w:p>
@@ -682,12 +650,16 @@
           <w:numId w:val="7"/>
         </w:numPr>
         <w:spacing w:after="0"/>
-      </w:pPr>
-      <w:r>
-        <w:rPr>
-          <w:sz w:val="24"/>
-          <w:szCs w:val="28"/>
-        </w:rPr>
+        <w:rPr>
+          <w:sz w:val="20"/>
+          <w:szCs w:val="20"/>
+        </w:rPr>
+      </w:pPr>
+      <w:r>
+        <w:rPr>
+          <w:szCs w:val="24"/>
+        </w:rPr>
+        <w:lastRenderedPageBreak/>
         <w:t>Liaised with the sales team to identify and fix reported bugs in our legacy system.</w:t>
       </w:r>
     </w:p>
@@ -699,11 +671,14 @@
           <w:numId w:val="7"/>
         </w:numPr>
         <w:spacing w:after="0"/>
-      </w:pPr>
-      <w:r>
-        <w:rPr>
-          <w:sz w:val="24"/>
-          <w:szCs w:val="28"/>
+        <w:rPr>
+          <w:sz w:val="20"/>
+          <w:szCs w:val="20"/>
+        </w:rPr>
+      </w:pPr>
+      <w:r>
+        <w:rPr>
+          <w:szCs w:val="24"/>
         </w:rPr>
         <w:t>Worked with the senior developers to add functionality and automated tests to the new system.</w:t>
       </w:r>
@@ -717,16 +692,32 @@
         </w:numPr>
         <w:spacing w:after="0"/>
         <w:rPr>
-          <w:sz w:val="24"/>
-          <w:szCs w:val="28"/>
-        </w:rPr>
-      </w:pPr>
-      <w:r>
-        <w:rPr>
-          <w:sz w:val="24"/>
-          <w:szCs w:val="28"/>
-        </w:rPr>
-        <w:t>Generating ad hoc SQL reports for the directors</w:t>
+          <w:szCs w:val="24"/>
+        </w:rPr>
+      </w:pPr>
+      <w:r>
+        <w:rPr>
+          <w:szCs w:val="24"/>
+        </w:rPr>
+        <w:t>Generat</w:t>
+      </w:r>
+      <w:r>
+        <w:rPr>
+          <w:szCs w:val="24"/>
+        </w:rPr>
+        <w:t>ed</w:t>
+      </w:r>
+      <w:r>
+        <w:rPr>
+          <w:szCs w:val="24"/>
+        </w:rPr>
+        <w:t xml:space="preserve"> ad hoc SQL reports for the directors</w:t>
+      </w:r>
+      <w:r>
+        <w:rPr>
+          <w:szCs w:val="24"/>
+        </w:rPr>
+        <w:t>.</w:t>
       </w:r>
     </w:p>
     <w:p>
@@ -777,11 +768,14 @@
           <w:numId w:val="7"/>
         </w:numPr>
         <w:spacing w:after="0"/>
-      </w:pPr>
-      <w:r>
-        <w:rPr>
-          <w:sz w:val="24"/>
-          <w:szCs w:val="28"/>
+        <w:rPr>
+          <w:sz w:val="20"/>
+          <w:szCs w:val="20"/>
+        </w:rPr>
+      </w:pPr>
+      <w:r>
+        <w:rPr>
+          <w:szCs w:val="24"/>
         </w:rPr>
         <w:t>Appointed County Mental Health Advisor for Northumberland Scouts. Involves working closely with both members of the county and external mental health professionals to develop new mental health training which will be used in scouting nationally.</w:t>
       </w:r>
@@ -795,28 +789,24 @@
         </w:numPr>
         <w:spacing w:after="0"/>
         <w:rPr>
-          <w:sz w:val="24"/>
-          <w:szCs w:val="28"/>
-        </w:rPr>
-      </w:pPr>
-      <w:r>
-        <w:rPr>
-          <w:sz w:val="24"/>
-          <w:szCs w:val="28"/>
+          <w:szCs w:val="24"/>
+        </w:rPr>
+      </w:pPr>
+      <w:r>
+        <w:rPr>
+          <w:szCs w:val="24"/>
         </w:rPr>
         <w:t xml:space="preserve">Executive committee for the Newcastle Gang Show. Assisting with the management of the show, including, </w:t>
       </w:r>
       <w:r>
         <w:rPr>
-          <w:sz w:val="24"/>
-          <w:szCs w:val="28"/>
+          <w:szCs w:val="24"/>
         </w:rPr>
         <w:t>fundraising,</w:t>
       </w:r>
       <w:r>
         <w:rPr>
-          <w:sz w:val="24"/>
-          <w:szCs w:val="28"/>
+          <w:szCs w:val="24"/>
         </w:rPr>
         <w:t xml:space="preserve"> and safeguarding.</w:t>
       </w:r>
@@ -863,14 +853,12 @@
       <w:pPr>
         <w:spacing w:after="0"/>
         <w:rPr>
-          <w:sz w:val="24"/>
-          <w:szCs w:val="28"/>
-        </w:rPr>
-      </w:pPr>
-      <w:r>
-        <w:rPr>
-          <w:sz w:val="24"/>
-          <w:szCs w:val="28"/>
+          <w:szCs w:val="24"/>
+        </w:rPr>
+      </w:pPr>
+      <w:r>
+        <w:rPr>
+          <w:szCs w:val="24"/>
         </w:rPr>
         <w:t>Level Three Software Development Apprenticeship – Merit – QA Apprenticeships</w:t>
       </w:r>
@@ -879,8 +867,7 @@
       <w:pPr>
         <w:spacing w:after="0"/>
         <w:rPr>
-          <w:sz w:val="24"/>
-          <w:szCs w:val="28"/>
+          <w:szCs w:val="24"/>
         </w:rPr>
       </w:pPr>
     </w:p>
@@ -892,11 +879,14 @@
           <w:numId w:val="7"/>
         </w:numPr>
         <w:spacing w:after="0"/>
-      </w:pPr>
-      <w:r>
-        <w:rPr>
-          <w:sz w:val="24"/>
-          <w:szCs w:val="28"/>
+        <w:rPr>
+          <w:sz w:val="20"/>
+          <w:szCs w:val="20"/>
+        </w:rPr>
+      </w:pPr>
+      <w:r>
+        <w:rPr>
+          <w:szCs w:val="24"/>
         </w:rPr>
         <w:t>A-Levels: Computer Science, Mathematics, Further Maths</w:t>
       </w:r>
@@ -909,11 +899,14 @@
           <w:numId w:val="7"/>
         </w:numPr>
         <w:spacing w:after="0"/>
-      </w:pPr>
-      <w:r>
-        <w:rPr>
-          <w:sz w:val="24"/>
-          <w:szCs w:val="28"/>
+        <w:rPr>
+          <w:sz w:val="20"/>
+          <w:szCs w:val="20"/>
+        </w:rPr>
+      </w:pPr>
+      <w:r>
+        <w:rPr>
+          <w:szCs w:val="24"/>
         </w:rPr>
         <w:t>11 GCSE’s - including: Computer Science (B), Mathematics (8 – equivalent to A*), Further Maths (A)</w:t>
       </w:r>
@@ -927,14 +920,12 @@
         </w:numPr>
         <w:spacing w:after="0"/>
         <w:rPr>
-          <w:sz w:val="24"/>
-          <w:szCs w:val="28"/>
-        </w:rPr>
-      </w:pPr>
-      <w:r>
-        <w:rPr>
-          <w:sz w:val="24"/>
-          <w:szCs w:val="28"/>
+          <w:szCs w:val="24"/>
+        </w:rPr>
+      </w:pPr>
+      <w:r>
+        <w:rPr>
+          <w:szCs w:val="24"/>
         </w:rPr>
         <w:t>Trained First Aider, Trained Mental Health First Aider</w:t>
       </w:r>
@@ -979,14 +970,15 @@
         <w:rPr>
           <w:b/>
           <w:bCs/>
+          <w:sz w:val="20"/>
+          <w:szCs w:val="20"/>
         </w:rPr>
       </w:pPr>
       <w:r>
         <w:rPr>
           <w:b/>
           <w:bCs/>
-          <w:sz w:val="24"/>
-          <w:szCs w:val="28"/>
+          <w:szCs w:val="24"/>
         </w:rPr>
         <w:t>Tritility - Laravel – Data import</w:t>
       </w:r>
@@ -997,37 +989,33 @@
         <w:rPr>
           <w:b/>
           <w:bCs/>
-          <w:sz w:val="12"/>
-          <w:szCs w:val="12"/>
-        </w:rPr>
-      </w:pPr>
-    </w:p>
-    <w:p>
-      <w:pPr>
-        <w:spacing w:after="0"/>
-        <w:rPr>
-          <w:sz w:val="24"/>
-          <w:szCs w:val="28"/>
-        </w:rPr>
-      </w:pPr>
-      <w:r>
-        <w:rPr>
-          <w:sz w:val="24"/>
-          <w:szCs w:val="28"/>
+          <w:sz w:val="10"/>
+          <w:szCs w:val="10"/>
+        </w:rPr>
+      </w:pPr>
+    </w:p>
+    <w:p>
+      <w:pPr>
+        <w:spacing w:after="0"/>
+        <w:rPr>
+          <w:szCs w:val="24"/>
+        </w:rPr>
+      </w:pPr>
+      <w:r>
+        <w:rPr>
+          <w:szCs w:val="24"/>
         </w:rPr>
         <w:t xml:space="preserve">Designed a program to take in multiple excel files with information about a client’s electric/gas meters and upload it to a database. Involved splitting the flat file across multiple related tables to eliminate the redundancy that existed in the excel files. Saved the cost of a </w:t>
       </w:r>
       <w:r>
         <w:rPr>
-          <w:sz w:val="24"/>
-          <w:szCs w:val="28"/>
+          <w:szCs w:val="24"/>
         </w:rPr>
         <w:t>full-time</w:t>
       </w:r>
       <w:r>
         <w:rPr>
-          <w:sz w:val="24"/>
-          <w:szCs w:val="28"/>
+          <w:szCs w:val="24"/>
         </w:rPr>
         <w:t xml:space="preserve"> data entry assistant for the company. Written in Laravel.</w:t>
       </w:r>
@@ -1040,13 +1028,6 @@
           <w:szCs w:val="28"/>
         </w:rPr>
       </w:pPr>
-      <w:r>
-        <w:rPr>
-          <w:sz w:val="24"/>
-          <w:szCs w:val="28"/>
-        </w:rPr>
-        <w:br w:type="page"/>
-      </w:r>
     </w:p>
     <w:p>
       <w:pPr>
@@ -1109,28 +1090,24 @@
       <w:pPr>
         <w:spacing w:after="0"/>
         <w:rPr>
-          <w:sz w:val="24"/>
-          <w:szCs w:val="28"/>
-        </w:rPr>
-      </w:pPr>
-      <w:r>
-        <w:rPr>
-          <w:sz w:val="24"/>
-          <w:szCs w:val="28"/>
+          <w:szCs w:val="24"/>
+        </w:rPr>
+      </w:pPr>
+      <w:r>
+        <w:rPr>
+          <w:szCs w:val="24"/>
         </w:rPr>
         <w:t>Built an HTML5 Canvas game with randomly generated a maze</w:t>
       </w:r>
       <w:r>
         <w:rPr>
-          <w:sz w:val="24"/>
-          <w:szCs w:val="28"/>
+          <w:szCs w:val="24"/>
         </w:rPr>
         <w:t xml:space="preserve"> for every game</w:t>
       </w:r>
       <w:r>
         <w:rPr>
-          <w:sz w:val="24"/>
-          <w:szCs w:val="28"/>
+          <w:szCs w:val="24"/>
         </w:rPr>
         <w:t xml:space="preserve">, using a recursive backtracker algorithm. </w:t>
       </w:r>
@@ -1179,21 +1156,18 @@
       <w:pPr>
         <w:spacing w:after="0"/>
         <w:rPr>
-          <w:sz w:val="24"/>
-          <w:szCs w:val="28"/>
-        </w:rPr>
-      </w:pPr>
-      <w:r>
-        <w:rPr>
-          <w:sz w:val="24"/>
-          <w:szCs w:val="28"/>
+          <w:szCs w:val="24"/>
+        </w:rPr>
+      </w:pPr>
+      <w:r>
+        <w:rPr>
+          <w:szCs w:val="24"/>
         </w:rPr>
         <w:t>Ongoing</w:t>
       </w:r>
       <w:r>
         <w:rPr>
-          <w:sz w:val="24"/>
-          <w:szCs w:val="28"/>
+          <w:szCs w:val="24"/>
         </w:rPr>
         <w:t xml:space="preserve"> project to build a websockets based, real-time, multiplayer board game called “The Pirate Game” with VueJS and Node. Working on implementing a singleton-based queue system to allow the server to handle multiple concurrent requests from users in the same game.</w:t>
       </w:r>
@@ -1204,311 +1178,6 @@
         <w:rPr>
           <w:sz w:val="24"/>
           <w:szCs w:val="28"/>
-        </w:rPr>
-      </w:pPr>
-    </w:p>
-    <w:p>
-      <w:pPr>
-        <w:spacing w:after="0"/>
-        <w:rPr>
-          <w:sz w:val="24"/>
-          <w:szCs w:val="28"/>
-        </w:rPr>
-      </w:pPr>
-    </w:p>
-    <w:p>
-      <w:pPr>
-        <w:sectPr>
-          <w:pgSz w:w="11906" w:h="16838"/>
-          <w:pgMar w:top="1440" w:right="1440" w:bottom="1440" w:left="1440" w:header="0" w:footer="0" w:gutter="0"/>
-          <w:cols w:space="720"/>
-          <w:formProt w:val="0"/>
-          <w:docGrid w:linePitch="360" w:charSpace="4096"/>
-        </w:sectPr>
-      </w:pPr>
-    </w:p>
-    <w:p>
-      <w:pPr>
-        <w:spacing w:after="0"/>
-      </w:pPr>
-      <w:r>
-        <w:rPr>
-          <w:b/>
-          <w:bCs/>
-          <w:sz w:val="28"/>
-          <w:szCs w:val="28"/>
-        </w:rPr>
-        <w:t>References</w:t>
-      </w:r>
-    </w:p>
-    <w:p>
-      <w:pPr>
-        <w:spacing w:after="0"/>
-        <w:rPr>
-          <w:b/>
-          <w:bCs/>
-          <w:sz w:val="28"/>
-          <w:szCs w:val="28"/>
-        </w:rPr>
-      </w:pPr>
-    </w:p>
-    <w:tbl>
-      <w:tblPr>
-        <w:tblW w:w="9026" w:type="dxa"/>
-        <w:tblLayout w:type="fixed"/>
-        <w:tblCellMar>
-          <w:top w:w="55" w:type="dxa"/>
-          <w:left w:w="55" w:type="dxa"/>
-          <w:bottom w:w="55" w:type="dxa"/>
-          <w:right w:w="55" w:type="dxa"/>
-        </w:tblCellMar>
-        <w:tblLook w:val="04A0" w:firstRow="1" w:lastRow="0" w:firstColumn="1" w:lastColumn="0" w:noHBand="0" w:noVBand="1"/>
-      </w:tblPr>
-      <w:tblGrid>
-        <w:gridCol w:w="4513"/>
-        <w:gridCol w:w="4513"/>
-      </w:tblGrid>
-      <w:tr>
-        <w:tc>
-          <w:tcPr>
-            <w:tcW w:w="4513" w:type="dxa"/>
-          </w:tcPr>
-          <w:p>
-            <w:pPr>
-              <w:spacing w:after="0"/>
-              <w:rPr>
-                <w:sz w:val="24"/>
-                <w:szCs w:val="24"/>
-              </w:rPr>
-            </w:pPr>
-            <w:r>
-              <w:rPr>
-                <w:sz w:val="24"/>
-                <w:szCs w:val="24"/>
-              </w:rPr>
-              <w:t>Mike Welsh</w:t>
-            </w:r>
-          </w:p>
-          <w:p>
-            <w:pPr>
-              <w:spacing w:after="0"/>
-              <w:rPr>
-                <w:sz w:val="24"/>
-                <w:szCs w:val="24"/>
-              </w:rPr>
-            </w:pPr>
-            <w:r>
-              <w:rPr>
-                <w:sz w:val="24"/>
-                <w:szCs w:val="24"/>
-              </w:rPr>
-              <w:t>Contractor</w:t>
-            </w:r>
-          </w:p>
-          <w:p>
-            <w:pPr>
-              <w:spacing w:after="0"/>
-              <w:rPr>
-                <w:sz w:val="24"/>
-                <w:szCs w:val="24"/>
-              </w:rPr>
-            </w:pPr>
-            <w:r>
-              <w:rPr>
-                <w:sz w:val="24"/>
-                <w:szCs w:val="24"/>
-              </w:rPr>
-              <w:t>Senior Software Developer</w:t>
-            </w:r>
-          </w:p>
-          <w:p>
-            <w:pPr>
-              <w:spacing w:after="0"/>
-              <w:rPr>
-                <w:sz w:val="24"/>
-                <w:szCs w:val="24"/>
-              </w:rPr>
-            </w:pPr>
-            <w:r>
-              <w:rPr>
-                <w:sz w:val="24"/>
-                <w:szCs w:val="24"/>
-              </w:rPr>
-              <w:t>mike@kytschi.com</w:t>
-            </w:r>
-          </w:p>
-        </w:tc>
-        <w:tc>
-          <w:tcPr>
-            <w:tcW w:w="4513" w:type="dxa"/>
-          </w:tcPr>
-          <w:p>
-            <w:pPr>
-              <w:spacing w:after="0"/>
-              <w:rPr>
-                <w:sz w:val="24"/>
-                <w:szCs w:val="24"/>
-              </w:rPr>
-            </w:pPr>
-            <w:r>
-              <w:rPr>
-                <w:sz w:val="24"/>
-                <w:szCs w:val="24"/>
-              </w:rPr>
-              <w:t>Richard Turnbull</w:t>
-            </w:r>
-          </w:p>
-          <w:p>
-            <w:pPr>
-              <w:spacing w:after="0"/>
-              <w:rPr>
-                <w:sz w:val="24"/>
-                <w:szCs w:val="24"/>
-              </w:rPr>
-            </w:pPr>
-            <w:r>
-              <w:rPr>
-                <w:sz w:val="24"/>
-                <w:szCs w:val="24"/>
-              </w:rPr>
-              <w:t>Software Development Manager</w:t>
-            </w:r>
-          </w:p>
-          <w:p>
-            <w:pPr>
-              <w:spacing w:after="0"/>
-              <w:rPr>
-                <w:sz w:val="24"/>
-                <w:szCs w:val="24"/>
-              </w:rPr>
-            </w:pPr>
-            <w:r>
-              <w:rPr>
-                <w:sz w:val="24"/>
-                <w:szCs w:val="24"/>
-              </w:rPr>
-              <w:t>Tritility Ltd</w:t>
-            </w:r>
-          </w:p>
-          <w:p>
-            <w:pPr>
-              <w:spacing w:after="0"/>
-              <w:rPr>
-                <w:sz w:val="24"/>
-                <w:szCs w:val="24"/>
-              </w:rPr>
-            </w:pPr>
-            <w:r>
-              <w:rPr>
-                <w:sz w:val="24"/>
-                <w:szCs w:val="24"/>
-              </w:rPr>
-              <w:t>richard.turnbull@tritility.com</w:t>
-            </w:r>
-          </w:p>
-        </w:tc>
-      </w:tr>
-      <w:tr>
-        <w:tc>
-          <w:tcPr>
-            <w:tcW w:w="4513" w:type="dxa"/>
-          </w:tcPr>
-          <w:p>
-            <w:pPr>
-              <w:spacing w:after="0"/>
-              <w:rPr>
-                <w:sz w:val="24"/>
-                <w:szCs w:val="24"/>
-              </w:rPr>
-            </w:pPr>
-          </w:p>
-          <w:p>
-            <w:pPr>
-              <w:spacing w:after="0"/>
-              <w:rPr>
-                <w:sz w:val="24"/>
-                <w:szCs w:val="24"/>
-              </w:rPr>
-            </w:pPr>
-            <w:r>
-              <w:rPr>
-                <w:sz w:val="24"/>
-                <w:szCs w:val="24"/>
-              </w:rPr>
-              <w:t>Emily Roberts</w:t>
-            </w:r>
-          </w:p>
-          <w:p>
-            <w:pPr>
-              <w:spacing w:after="0"/>
-              <w:rPr>
-                <w:sz w:val="24"/>
-                <w:szCs w:val="24"/>
-              </w:rPr>
-            </w:pPr>
-            <w:r>
-              <w:rPr>
-                <w:sz w:val="24"/>
-                <w:szCs w:val="24"/>
-              </w:rPr>
-              <w:t>QA Apprenticeships</w:t>
-            </w:r>
-          </w:p>
-          <w:p>
-            <w:pPr>
-              <w:spacing w:after="0"/>
-              <w:rPr>
-                <w:sz w:val="24"/>
-                <w:szCs w:val="24"/>
-              </w:rPr>
-            </w:pPr>
-            <w:r>
-              <w:rPr>
-                <w:sz w:val="24"/>
-                <w:szCs w:val="24"/>
-              </w:rPr>
-              <w:t>Apprenticeship Trainer</w:t>
-            </w:r>
-          </w:p>
-          <w:p>
-            <w:pPr>
-              <w:spacing w:after="0"/>
-              <w:rPr>
-                <w:sz w:val="24"/>
-                <w:szCs w:val="24"/>
-              </w:rPr>
-            </w:pPr>
-            <w:r>
-              <w:rPr>
-                <w:sz w:val="24"/>
-                <w:szCs w:val="24"/>
-              </w:rPr>
-              <w:t>emily.roberts@qa.com</w:t>
-            </w:r>
-          </w:p>
-        </w:tc>
-        <w:tc>
-          <w:tcPr>
-            <w:tcW w:w="4513" w:type="dxa"/>
-          </w:tcPr>
-          <w:p>
-            <w:pPr>
-              <w:pStyle w:val="TableContents"/>
-              <w:rPr>
-                <w:sz w:val="28"/>
-                <w:szCs w:val="28"/>
-              </w:rPr>
-            </w:pPr>
-          </w:p>
-        </w:tc>
-      </w:tr>
-    </w:tbl>
-    <w:p>
-      <w:pPr>
-        <w:spacing w:after="0"/>
-        <w:rPr>
-          <w:sz w:val="24"/>
-          <w:szCs w:val="24"/>
         </w:rPr>
       </w:pPr>
     </w:p>

</xml_diff>